<commit_message>
Carried out model prediction sets 12-16, modified the 'source' Python files and batch scripts to carry these out, and added a project overview, glossary of acronyms and terms, and an explanation of the reference documents used.
</commit_message>
<xml_diff>
--- a/report_stuff/report_parts/Script Ecosystem Overview.docx
+++ b/report_stuff/report_parts/Script Ecosystem Overview.docx
@@ -52,6 +52,8 @@
         </w:rPr>
         <w:t>Script Diagram</w:t>
       </w:r>
+      <w:bookmarkStart w:id="0" w:name="_GoBack"/>
+      <w:bookmarkEnd w:id="0"/>
     </w:p>
     <w:p>
       <w:pPr>
@@ -105,10 +107,10 @@
           <w:noProof/>
         </w:rPr>
         <w:drawing>
-          <wp:inline distT="0" distB="0" distL="0" distR="0" wp14:anchorId="76DC507A" wp14:editId="52FF0E1A">
-            <wp:extent cx="6645910" cy="3664585"/>
+          <wp:inline distT="0" distB="0" distL="0" distR="0" wp14:anchorId="2267C402" wp14:editId="179A0A74">
+            <wp:extent cx="6645910" cy="3663315"/>
             <wp:effectExtent l="0" t="0" r="2540" b="0"/>
-            <wp:docPr id="3" name="Picture 3"/>
+            <wp:docPr id="5" name="Picture 5"/>
             <wp:cNvGraphicFramePr>
               <a:graphicFrameLocks xmlns:a="http://schemas.openxmlformats.org/drawingml/2006/main" noChangeAspect="1"/>
             </wp:cNvGraphicFramePr>
@@ -116,7 +118,7 @@
               <a:graphicData uri="http://schemas.openxmlformats.org/drawingml/2006/picture">
                 <pic:pic xmlns:pic="http://schemas.openxmlformats.org/drawingml/2006/picture">
                   <pic:nvPicPr>
-                    <pic:cNvPr id="0" name="Picture 6"/>
+                    <pic:cNvPr id="0" name="Picture 16"/>
                     <pic:cNvPicPr>
                       <a:picLocks noChangeAspect="1" noChangeArrowheads="1"/>
                     </pic:cNvPicPr>
@@ -137,7 +139,7 @@
                   <pic:spPr bwMode="auto">
                     <a:xfrm>
                       <a:off x="0" y="0"/>
-                      <a:ext cx="6645910" cy="3664585"/>
+                      <a:ext cx="6645910" cy="3663315"/>
                     </a:xfrm>
                     <a:prstGeom prst="rect">
                       <a:avLst/>
@@ -6147,11 +6149,12 @@
           <w:u w:val="single"/>
         </w:rPr>
         <w:lastRenderedPageBreak/>
-        <w:t>Additional batch scripts</w:t>
-      </w:r>
-    </w:p>
-    <w:p>
-      <w:pPr>
+        <w:t>‘dis_3d.py’</w:t>
+      </w:r>
+    </w:p>
+    <w:p>
+      <w:pPr>
+        <w:ind w:firstLine="720"/>
         <w:jc w:val="center"/>
         <w:rPr>
           <w:b/>
@@ -6164,6 +6167,422 @@
     </w:p>
     <w:p>
       <w:pPr>
+        <w:jc w:val="center"/>
+        <w:rPr>
+          <w:b/>
+          <w:bCs/>
+          <w:u w:val="single"/>
+        </w:rPr>
+      </w:pPr>
+      <w:r>
+        <w:rPr>
+          <w:b/>
+          <w:bCs/>
+          <w:u w:val="single"/>
+        </w:rPr>
+        <w:t>Overview</w:t>
+      </w:r>
+    </w:p>
+    <w:p>
+      <w:pPr>
+        <w:ind w:firstLine="720"/>
+        <w:rPr>
+          <w:bCs/>
+        </w:rPr>
+      </w:pPr>
+      <w:r>
+        <w:rPr>
+          <w:bCs/>
+        </w:rPr>
+        <w:t>One desire for the data that we have received as '.mat' files is to be able to plot the subject portrayed within the file as a real-time 3D plot. The aim of this is to hopefully allow us to do two things:</w:t>
+      </w:r>
+    </w:p>
+    <w:p>
+      <w:pPr>
+        <w:pStyle w:val="ListParagraph"/>
+        <w:numPr>
+          <w:ilvl w:val="0"/>
+          <w:numId w:val="29"/>
+        </w:numPr>
+        <w:rPr>
+          <w:bCs/>
+        </w:rPr>
+      </w:pPr>
+      <w:r>
+        <w:rPr>
+          <w:bCs/>
+        </w:rPr>
+        <w:t xml:space="preserve">Visualize the subject within the data as doing certain activities in order to provide a reference </w:t>
+      </w:r>
+      <w:r>
+        <w:rPr>
+          <w:bCs/>
+        </w:rPr>
+        <w:tab/>
+        <w:t>(along with the console 'Plotting time...' output) as to what activities are taking place at which time</w:t>
+      </w:r>
+    </w:p>
+    <w:p>
+      <w:pPr>
+        <w:pStyle w:val="ListParagraph"/>
+        <w:numPr>
+          <w:ilvl w:val="0"/>
+          <w:numId w:val="29"/>
+        </w:numPr>
+        <w:rPr>
+          <w:bCs/>
+        </w:rPr>
+      </w:pPr>
+      <w:r>
+        <w:rPr>
+          <w:bCs/>
+        </w:rPr>
+        <w:t xml:space="preserve">In plotting this, easily allow for anomalies within the data file to be detected; for example, if the subject </w:t>
+      </w:r>
+      <w:r>
+        <w:rPr>
+          <w:bCs/>
+        </w:rPr>
+        <w:t>s</w:t>
+      </w:r>
+      <w:r>
+        <w:rPr>
+          <w:bCs/>
+        </w:rPr>
+        <w:t>uddenly 'jumps' position or the limbs appear extremely contorted, it might indicate corrupted data which might need to be 'cut out' of the file (or have the whole file discarded)</w:t>
+      </w:r>
+    </w:p>
+    <w:p>
+      <w:pPr>
+        <w:ind w:firstLine="360"/>
+        <w:rPr>
+          <w:bCs/>
+        </w:rPr>
+      </w:pPr>
+      <w:r>
+        <w:rPr>
+          <w:bCs/>
+        </w:rPr>
+        <w:t>Though this functionality also exists within the 'comp_stat_vals.py' script, it was felt necessary to also provide the functionality as a separate script within the system; hence, a lot of the code that was required by the '--dis_3d_pos' optional argument within 'comp_stat_vals.py' is repeated for this script.</w:t>
+      </w:r>
+    </w:p>
+    <w:p>
+      <w:pPr>
+        <w:rPr>
+          <w:bCs/>
+        </w:rPr>
+      </w:pPr>
+    </w:p>
+    <w:p>
+      <w:pPr>
+        <w:rPr>
+          <w:bCs/>
+        </w:rPr>
+      </w:pPr>
+    </w:p>
+    <w:p>
+      <w:pPr>
+        <w:jc w:val="center"/>
+        <w:rPr>
+          <w:b/>
+          <w:bCs/>
+          <w:u w:val="single"/>
+        </w:rPr>
+      </w:pPr>
+      <w:r>
+        <w:rPr>
+          <w:b/>
+          <w:bCs/>
+          <w:u w:val="single"/>
+        </w:rPr>
+        <w:t>How it works</w:t>
+      </w:r>
+    </w:p>
+    <w:p>
+      <w:pPr>
+        <w:ind w:firstLine="720"/>
+        <w:rPr>
+          <w:bCs/>
+        </w:rPr>
+      </w:pPr>
+      <w:r>
+        <w:rPr>
+          <w:bCs/>
+        </w:rPr>
+        <w:t>This script involves a series of basic steps that the data goes through in order to display a dynamic, 3D plot to the user. Hence, we shall explain it here as these steps which include the following:</w:t>
+      </w:r>
+    </w:p>
+    <w:p>
+      <w:pPr>
+        <w:pStyle w:val="ListParagraph"/>
+        <w:numPr>
+          <w:ilvl w:val="0"/>
+          <w:numId w:val="30"/>
+        </w:numPr>
+        <w:rPr>
+          <w:bCs/>
+        </w:rPr>
+      </w:pPr>
+      <w:r>
+        <w:rPr>
+          <w:bCs/>
+        </w:rPr>
+        <w:t>Loads in a '.mat' file corresponding to the '</w:t>
+      </w:r>
+      <w:proofErr w:type="spellStart"/>
+      <w:r>
+        <w:rPr>
+          <w:bCs/>
+        </w:rPr>
+        <w:t>dir</w:t>
+      </w:r>
+      <w:proofErr w:type="spellEnd"/>
+      <w:r>
+        <w:rPr>
+          <w:bCs/>
+        </w:rPr>
+        <w:t>' and '</w:t>
+      </w:r>
+      <w:proofErr w:type="spellStart"/>
+      <w:r>
+        <w:rPr>
+          <w:bCs/>
+        </w:rPr>
+        <w:t>fn</w:t>
+      </w:r>
+      <w:proofErr w:type="spellEnd"/>
+      <w:r>
+        <w:rPr>
+          <w:bCs/>
+        </w:rPr>
+        <w:t xml:space="preserve">' arguments provided to the script. This is read in as a </w:t>
+      </w:r>
+      <w:proofErr w:type="spellStart"/>
+      <w:r>
+        <w:rPr>
+          <w:bCs/>
+        </w:rPr>
+        <w:t>DataFrame</w:t>
+      </w:r>
+      <w:proofErr w:type="spellEnd"/>
+      <w:r>
+        <w:rPr>
+          <w:bCs/>
+        </w:rPr>
+        <w:t xml:space="preserve"> object and is returned from '</w:t>
+      </w:r>
+      <w:proofErr w:type="spellStart"/>
+      <w:r>
+        <w:rPr>
+          <w:bCs/>
+        </w:rPr>
+        <w:t>preprocessing</w:t>
+      </w:r>
+      <w:proofErr w:type="spellEnd"/>
+      <w:r>
+        <w:rPr>
+          <w:bCs/>
+        </w:rPr>
+        <w:t>()' and passed to 'display_3d_positions()'.</w:t>
+      </w:r>
+    </w:p>
+    <w:p>
+      <w:pPr>
+        <w:pStyle w:val="ListParagraph"/>
+        <w:numPr>
+          <w:ilvl w:val="0"/>
+          <w:numId w:val="30"/>
+        </w:numPr>
+        <w:rPr>
+          <w:bCs/>
+        </w:rPr>
+      </w:pPr>
+      <w:r>
+        <w:rPr>
+          <w:bCs/>
+        </w:rPr>
+        <w:t>Extracts the values from the 'position' column and reads this in as a 'positions' matrix (of shape '# of samples' x '69'), separates the columns of this new matrix into tuples of x, y, and z axes for each segment within positions for every sample, define connected segments via tuples of pairs of values, sets the boarders of the 3D plot (i.e. the x/y/z mins/maxes), plots the 3D figure from the first sample with connections between points defined by the tuples of pairs of values, and animates it by fetching a new sample to plot every '1/</w:t>
+      </w:r>
+      <w:proofErr w:type="spellStart"/>
+      <w:r>
+        <w:rPr>
+          <w:bCs/>
+        </w:rPr>
+        <w:t>sampling_rate</w:t>
+      </w:r>
+      <w:proofErr w:type="spellEnd"/>
+      <w:r>
+        <w:rPr>
+          <w:bCs/>
+        </w:rPr>
+        <w:t xml:space="preserve">' sections so the figure is animated in real-time while </w:t>
+      </w:r>
+      <w:proofErr w:type="spellStart"/>
+      <w:r>
+        <w:rPr>
+          <w:bCs/>
+        </w:rPr>
+        <w:t>outputing</w:t>
+      </w:r>
+      <w:proofErr w:type="spellEnd"/>
+      <w:r>
+        <w:rPr>
+          <w:bCs/>
+        </w:rPr>
+        <w:t xml:space="preserve"> to console the current time-stamp of the figure in seconds.</w:t>
+      </w:r>
+    </w:p>
+    <w:p>
+      <w:pPr>
+        <w:pStyle w:val="ListParagraph"/>
+        <w:numPr>
+          <w:ilvl w:val="0"/>
+          <w:numId w:val="30"/>
+        </w:numPr>
+        <w:rPr>
+          <w:bCs/>
+        </w:rPr>
+      </w:pPr>
+      <w:r>
+        <w:rPr>
+          <w:bCs/>
+        </w:rPr>
+        <w:t>After ~5 seconds where the data is sourced, extracted, reconfigured to work in 3D, and animated, a new window will appear. This is the 3D plot that runs in real time. Note that one should also see as a console output the time stamp in seconds of where the plot currently is at. There is no current way to pause, slow down, or speed up the plotting, though one can change the viewing perspective by left clicking and dragging with the cursor or zoom in and out by right clicking and dragging with the cursor.</w:t>
+      </w:r>
+    </w:p>
+    <w:p>
+      <w:pPr>
+        <w:jc w:val="center"/>
+        <w:rPr>
+          <w:b/>
+          <w:bCs/>
+          <w:sz w:val="28"/>
+          <w:szCs w:val="28"/>
+          <w:u w:val="single"/>
+        </w:rPr>
+      </w:pPr>
+    </w:p>
+    <w:p>
+      <w:pPr>
+        <w:jc w:val="center"/>
+        <w:rPr>
+          <w:b/>
+          <w:bCs/>
+          <w:sz w:val="28"/>
+          <w:szCs w:val="28"/>
+          <w:u w:val="single"/>
+        </w:rPr>
+      </w:pPr>
+    </w:p>
+    <w:p>
+      <w:pPr>
+        <w:jc w:val="center"/>
+        <w:rPr>
+          <w:b/>
+          <w:bCs/>
+          <w:sz w:val="28"/>
+          <w:szCs w:val="28"/>
+          <w:u w:val="single"/>
+        </w:rPr>
+      </w:pPr>
+    </w:p>
+    <w:p>
+      <w:pPr>
+        <w:jc w:val="center"/>
+        <w:rPr>
+          <w:b/>
+          <w:bCs/>
+          <w:sz w:val="28"/>
+          <w:szCs w:val="28"/>
+          <w:u w:val="single"/>
+        </w:rPr>
+      </w:pPr>
+    </w:p>
+    <w:p>
+      <w:pPr>
+        <w:jc w:val="center"/>
+        <w:rPr>
+          <w:b/>
+          <w:bCs/>
+          <w:sz w:val="28"/>
+          <w:szCs w:val="28"/>
+          <w:u w:val="single"/>
+        </w:rPr>
+      </w:pPr>
+    </w:p>
+    <w:p>
+      <w:pPr>
+        <w:jc w:val="center"/>
+        <w:rPr>
+          <w:b/>
+          <w:bCs/>
+          <w:sz w:val="28"/>
+          <w:szCs w:val="28"/>
+          <w:u w:val="single"/>
+        </w:rPr>
+      </w:pPr>
+    </w:p>
+    <w:p>
+      <w:pPr>
+        <w:jc w:val="center"/>
+        <w:rPr>
+          <w:b/>
+          <w:bCs/>
+          <w:sz w:val="28"/>
+          <w:szCs w:val="28"/>
+          <w:u w:val="single"/>
+        </w:rPr>
+      </w:pPr>
+    </w:p>
+    <w:p>
+      <w:pPr>
+        <w:jc w:val="center"/>
+        <w:rPr>
+          <w:b/>
+          <w:bCs/>
+          <w:sz w:val="28"/>
+          <w:szCs w:val="28"/>
+          <w:u w:val="single"/>
+        </w:rPr>
+      </w:pPr>
+    </w:p>
+    <w:p>
+      <w:pPr>
+        <w:jc w:val="center"/>
+        <w:rPr>
+          <w:b/>
+          <w:bCs/>
+          <w:sz w:val="28"/>
+          <w:szCs w:val="28"/>
+          <w:u w:val="single"/>
+        </w:rPr>
+      </w:pPr>
+      <w:r>
+        <w:rPr>
+          <w:b/>
+          <w:bCs/>
+          <w:sz w:val="28"/>
+          <w:szCs w:val="28"/>
+          <w:u w:val="single"/>
+        </w:rPr>
+        <w:lastRenderedPageBreak/>
+        <w:t>Additional batch scripts</w:t>
+      </w:r>
+    </w:p>
+    <w:p>
+      <w:pPr>
+        <w:jc w:val="center"/>
+        <w:rPr>
+          <w:b/>
+          <w:bCs/>
+          <w:sz w:val="28"/>
+          <w:szCs w:val="28"/>
+          <w:u w:val="single"/>
+        </w:rPr>
+      </w:pPr>
+    </w:p>
+    <w:p>
+      <w:pPr>
         <w:ind w:firstLine="720"/>
       </w:pPr>
       <w:r>
@@ -6401,13 +6820,7 @@
         <w:ind w:firstLine="720"/>
       </w:pPr>
       <w:r>
-        <w:t xml:space="preserve">In an </w:t>
-      </w:r>
-      <w:r>
-        <w:t>effort</w:t>
-      </w:r>
-      <w:r>
-        <w:t xml:space="preserve"> to make the execution of the model predictions sets easier (which often require numerous new models to be created with 'rnn.py' and many separate file predictions to be made with 'model_predictor.py'), we have created batch scripts to automate this process. This also holds the </w:t>
+        <w:t xml:space="preserve">In an effort to make the execution of the model predictions sets easier (which often require numerous new models to be created with 'rnn.py' and many separate file predictions to be made with 'model_predictor.py'), we have created batch scripts to automate this process. This also holds the </w:t>
       </w:r>
       <w:proofErr w:type="spellStart"/>
       <w:r>
@@ -6422,6 +6835,11 @@
       <w:pPr>
         <w:ind w:firstLine="720"/>
       </w:pPr>
+    </w:p>
+    <w:p>
+      <w:pPr>
+        <w:ind w:firstLine="720"/>
+      </w:pPr>
       <w:r>
         <w:t>The idea is that, for each model prediction set that we are running, all that is needed is therefore to just run the specified '.</w:t>
       </w:r>
@@ -6454,6 +6872,11 @@
       <w:pPr>
         <w:ind w:firstLine="720"/>
       </w:pPr>
+    </w:p>
+    <w:p>
+      <w:pPr>
+        <w:ind w:firstLine="720"/>
+      </w:pPr>
       <w:r>
         <w:t>Finally, the scripts don't take any arguments, as the Python script parameters have been decided in advance. For example, prior to executing model predictions sets 3 and up, we decided to test the models on the left-out subjects D3, D9, D11, D17, and HC6 (see the experiments results discussion set for an overview as to why these subjects were chosen). Hence, any changes that would be made to these '.</w:t>
       </w:r>
@@ -6466,10 +6889,23 @@
         <w:t>' scripts must modify each instance of the Python script that is called by the batch script in order to correctly alter these chosen script parameters.</w:t>
       </w:r>
     </w:p>
-    <w:p>
-      <w:bookmarkStart w:id="0" w:name="_GoBack"/>
-      <w:bookmarkEnd w:id="0"/>
-    </w:p>
+    <w:p/>
+    <w:p/>
+    <w:p/>
+    <w:p/>
+    <w:p/>
+    <w:p/>
+    <w:p/>
+    <w:p/>
+    <w:p/>
+    <w:p/>
+    <w:p/>
+    <w:p/>
+    <w:p/>
+    <w:p/>
+    <w:p/>
+    <w:p/>
+    <w:p/>
     <w:sectPr>
       <w:pgSz w:w="11906" w:h="16838"/>
       <w:pgMar w:top="720" w:right="720" w:bottom="720" w:left="720" w:header="708" w:footer="708" w:gutter="0"/>
@@ -7693,6 +8129,95 @@
     </w:lvl>
   </w:abstractNum>
   <w:abstractNum w:abstractNumId="12" w15:restartNumberingAfterBreak="0">
+    <w:nsid w:val="2AC50D13"/>
+    <w:multiLevelType w:val="hybridMultilevel"/>
+    <w:tmpl w:val="FB8235B0"/>
+    <w:lvl w:ilvl="0" w:tplc="B6E4C8AC">
+      <w:start w:val="1"/>
+      <w:numFmt w:val="decimal"/>
+      <w:lvlText w:val="%1.)"/>
+      <w:lvlJc w:val="left"/>
+      <w:pPr>
+        <w:ind w:left="720" w:hanging="360"/>
+      </w:pPr>
+      <w:rPr>
+        <w:rFonts w:hint="default"/>
+      </w:rPr>
+    </w:lvl>
+    <w:lvl w:ilvl="1" w:tplc="08090019" w:tentative="1">
+      <w:start w:val="1"/>
+      <w:numFmt w:val="lowerLetter"/>
+      <w:lvlText w:val="%2."/>
+      <w:lvlJc w:val="left"/>
+      <w:pPr>
+        <w:ind w:left="1440" w:hanging="360"/>
+      </w:pPr>
+    </w:lvl>
+    <w:lvl w:ilvl="2" w:tplc="0809001B" w:tentative="1">
+      <w:start w:val="1"/>
+      <w:numFmt w:val="lowerRoman"/>
+      <w:lvlText w:val="%3."/>
+      <w:lvlJc w:val="right"/>
+      <w:pPr>
+        <w:ind w:left="2160" w:hanging="180"/>
+      </w:pPr>
+    </w:lvl>
+    <w:lvl w:ilvl="3" w:tplc="0809000F" w:tentative="1">
+      <w:start w:val="1"/>
+      <w:numFmt w:val="decimal"/>
+      <w:lvlText w:val="%4."/>
+      <w:lvlJc w:val="left"/>
+      <w:pPr>
+        <w:ind w:left="2880" w:hanging="360"/>
+      </w:pPr>
+    </w:lvl>
+    <w:lvl w:ilvl="4" w:tplc="08090019" w:tentative="1">
+      <w:start w:val="1"/>
+      <w:numFmt w:val="lowerLetter"/>
+      <w:lvlText w:val="%5."/>
+      <w:lvlJc w:val="left"/>
+      <w:pPr>
+        <w:ind w:left="3600" w:hanging="360"/>
+      </w:pPr>
+    </w:lvl>
+    <w:lvl w:ilvl="5" w:tplc="0809001B" w:tentative="1">
+      <w:start w:val="1"/>
+      <w:numFmt w:val="lowerRoman"/>
+      <w:lvlText w:val="%6."/>
+      <w:lvlJc w:val="right"/>
+      <w:pPr>
+        <w:ind w:left="4320" w:hanging="180"/>
+      </w:pPr>
+    </w:lvl>
+    <w:lvl w:ilvl="6" w:tplc="0809000F" w:tentative="1">
+      <w:start w:val="1"/>
+      <w:numFmt w:val="decimal"/>
+      <w:lvlText w:val="%7."/>
+      <w:lvlJc w:val="left"/>
+      <w:pPr>
+        <w:ind w:left="5040" w:hanging="360"/>
+      </w:pPr>
+    </w:lvl>
+    <w:lvl w:ilvl="7" w:tplc="08090019" w:tentative="1">
+      <w:start w:val="1"/>
+      <w:numFmt w:val="lowerLetter"/>
+      <w:lvlText w:val="%8."/>
+      <w:lvlJc w:val="left"/>
+      <w:pPr>
+        <w:ind w:left="5760" w:hanging="360"/>
+      </w:pPr>
+    </w:lvl>
+    <w:lvl w:ilvl="8" w:tplc="0809001B" w:tentative="1">
+      <w:start w:val="1"/>
+      <w:numFmt w:val="lowerRoman"/>
+      <w:lvlText w:val="%9."/>
+      <w:lvlJc w:val="right"/>
+      <w:pPr>
+        <w:ind w:left="6480" w:hanging="180"/>
+      </w:pPr>
+    </w:lvl>
+  </w:abstractNum>
+  <w:abstractNum w:abstractNumId="13" w15:restartNumberingAfterBreak="0">
     <w:nsid w:val="2E6A5916"/>
     <w:multiLevelType w:val="hybridMultilevel"/>
     <w:tmpl w:val="2C5C216E"/>
@@ -7781,7 +8306,7 @@
       </w:pPr>
     </w:lvl>
   </w:abstractNum>
-  <w:abstractNum w:abstractNumId="13" w15:restartNumberingAfterBreak="0">
+  <w:abstractNum w:abstractNumId="14" w15:restartNumberingAfterBreak="0">
     <w:nsid w:val="337A0EF3"/>
     <w:multiLevelType w:val="hybridMultilevel"/>
     <w:tmpl w:val="84EA6B9C"/>
@@ -7894,7 +8419,7 @@
       </w:rPr>
     </w:lvl>
   </w:abstractNum>
-  <w:abstractNum w:abstractNumId="14" w15:restartNumberingAfterBreak="0">
+  <w:abstractNum w:abstractNumId="15" w15:restartNumberingAfterBreak="0">
     <w:nsid w:val="3E6A30A2"/>
     <w:multiLevelType w:val="hybridMultilevel"/>
     <w:tmpl w:val="540EF9E2"/>
@@ -7983,7 +8508,7 @@
       </w:pPr>
     </w:lvl>
   </w:abstractNum>
-  <w:abstractNum w:abstractNumId="15" w15:restartNumberingAfterBreak="0">
+  <w:abstractNum w:abstractNumId="16" w15:restartNumberingAfterBreak="0">
     <w:nsid w:val="3FAD022A"/>
     <w:multiLevelType w:val="hybridMultilevel"/>
     <w:tmpl w:val="429A9556"/>
@@ -8072,7 +8597,7 @@
       </w:pPr>
     </w:lvl>
   </w:abstractNum>
-  <w:abstractNum w:abstractNumId="16" w15:restartNumberingAfterBreak="0">
+  <w:abstractNum w:abstractNumId="17" w15:restartNumberingAfterBreak="0">
     <w:nsid w:val="3FEB5775"/>
     <w:multiLevelType w:val="hybridMultilevel"/>
     <w:tmpl w:val="9ADC5892"/>
@@ -8161,7 +8686,7 @@
       </w:pPr>
     </w:lvl>
   </w:abstractNum>
-  <w:abstractNum w:abstractNumId="17" w15:restartNumberingAfterBreak="0">
+  <w:abstractNum w:abstractNumId="18" w15:restartNumberingAfterBreak="0">
     <w:nsid w:val="458A07F3"/>
     <w:multiLevelType w:val="hybridMultilevel"/>
     <w:tmpl w:val="5A98F17E"/>
@@ -8250,7 +8775,96 @@
       </w:pPr>
     </w:lvl>
   </w:abstractNum>
-  <w:abstractNum w:abstractNumId="18" w15:restartNumberingAfterBreak="0">
+  <w:abstractNum w:abstractNumId="19" w15:restartNumberingAfterBreak="0">
+    <w:nsid w:val="48DB37D0"/>
+    <w:multiLevelType w:val="hybridMultilevel"/>
+    <w:tmpl w:val="FE688C96"/>
+    <w:lvl w:ilvl="0" w:tplc="F8EC2544">
+      <w:start w:val="1"/>
+      <w:numFmt w:val="decimal"/>
+      <w:lvlText w:val="%1.)"/>
+      <w:lvlJc w:val="left"/>
+      <w:pPr>
+        <w:ind w:left="720" w:hanging="360"/>
+      </w:pPr>
+      <w:rPr>
+        <w:rFonts w:hint="default"/>
+      </w:rPr>
+    </w:lvl>
+    <w:lvl w:ilvl="1" w:tplc="08090019" w:tentative="1">
+      <w:start w:val="1"/>
+      <w:numFmt w:val="lowerLetter"/>
+      <w:lvlText w:val="%2."/>
+      <w:lvlJc w:val="left"/>
+      <w:pPr>
+        <w:ind w:left="1440" w:hanging="360"/>
+      </w:pPr>
+    </w:lvl>
+    <w:lvl w:ilvl="2" w:tplc="0809001B" w:tentative="1">
+      <w:start w:val="1"/>
+      <w:numFmt w:val="lowerRoman"/>
+      <w:lvlText w:val="%3."/>
+      <w:lvlJc w:val="right"/>
+      <w:pPr>
+        <w:ind w:left="2160" w:hanging="180"/>
+      </w:pPr>
+    </w:lvl>
+    <w:lvl w:ilvl="3" w:tplc="0809000F" w:tentative="1">
+      <w:start w:val="1"/>
+      <w:numFmt w:val="decimal"/>
+      <w:lvlText w:val="%4."/>
+      <w:lvlJc w:val="left"/>
+      <w:pPr>
+        <w:ind w:left="2880" w:hanging="360"/>
+      </w:pPr>
+    </w:lvl>
+    <w:lvl w:ilvl="4" w:tplc="08090019" w:tentative="1">
+      <w:start w:val="1"/>
+      <w:numFmt w:val="lowerLetter"/>
+      <w:lvlText w:val="%5."/>
+      <w:lvlJc w:val="left"/>
+      <w:pPr>
+        <w:ind w:left="3600" w:hanging="360"/>
+      </w:pPr>
+    </w:lvl>
+    <w:lvl w:ilvl="5" w:tplc="0809001B" w:tentative="1">
+      <w:start w:val="1"/>
+      <w:numFmt w:val="lowerRoman"/>
+      <w:lvlText w:val="%6."/>
+      <w:lvlJc w:val="right"/>
+      <w:pPr>
+        <w:ind w:left="4320" w:hanging="180"/>
+      </w:pPr>
+    </w:lvl>
+    <w:lvl w:ilvl="6" w:tplc="0809000F" w:tentative="1">
+      <w:start w:val="1"/>
+      <w:numFmt w:val="decimal"/>
+      <w:lvlText w:val="%7."/>
+      <w:lvlJc w:val="left"/>
+      <w:pPr>
+        <w:ind w:left="5040" w:hanging="360"/>
+      </w:pPr>
+    </w:lvl>
+    <w:lvl w:ilvl="7" w:tplc="08090019" w:tentative="1">
+      <w:start w:val="1"/>
+      <w:numFmt w:val="lowerLetter"/>
+      <w:lvlText w:val="%8."/>
+      <w:lvlJc w:val="left"/>
+      <w:pPr>
+        <w:ind w:left="5760" w:hanging="360"/>
+      </w:pPr>
+    </w:lvl>
+    <w:lvl w:ilvl="8" w:tplc="0809001B" w:tentative="1">
+      <w:start w:val="1"/>
+      <w:numFmt w:val="lowerRoman"/>
+      <w:lvlText w:val="%9."/>
+      <w:lvlJc w:val="right"/>
+      <w:pPr>
+        <w:ind w:left="6480" w:hanging="180"/>
+      </w:pPr>
+    </w:lvl>
+  </w:abstractNum>
+  <w:abstractNum w:abstractNumId="20" w15:restartNumberingAfterBreak="0">
     <w:nsid w:val="4E1127A1"/>
     <w:multiLevelType w:val="hybridMultilevel"/>
     <w:tmpl w:val="0696F2EA"/>
@@ -8362,7 +8976,7 @@
       </w:rPr>
     </w:lvl>
   </w:abstractNum>
-  <w:abstractNum w:abstractNumId="19" w15:restartNumberingAfterBreak="0">
+  <w:abstractNum w:abstractNumId="21" w15:restartNumberingAfterBreak="0">
     <w:nsid w:val="542B34A4"/>
     <w:multiLevelType w:val="hybridMultilevel"/>
     <w:tmpl w:val="E7263224"/>
@@ -8451,7 +9065,7 @@
       </w:pPr>
     </w:lvl>
   </w:abstractNum>
-  <w:abstractNum w:abstractNumId="20" w15:restartNumberingAfterBreak="0">
+  <w:abstractNum w:abstractNumId="22" w15:restartNumberingAfterBreak="0">
     <w:nsid w:val="5F7E1FA9"/>
     <w:multiLevelType w:val="hybridMultilevel"/>
     <w:tmpl w:val="AD1E074E"/>
@@ -8564,7 +9178,7 @@
       </w:rPr>
     </w:lvl>
   </w:abstractNum>
-  <w:abstractNum w:abstractNumId="21" w15:restartNumberingAfterBreak="0">
+  <w:abstractNum w:abstractNumId="23" w15:restartNumberingAfterBreak="0">
     <w:nsid w:val="68845906"/>
     <w:multiLevelType w:val="hybridMultilevel"/>
     <w:tmpl w:val="0E52DF94"/>
@@ -8677,7 +9291,7 @@
       </w:rPr>
     </w:lvl>
   </w:abstractNum>
-  <w:abstractNum w:abstractNumId="22" w15:restartNumberingAfterBreak="0">
+  <w:abstractNum w:abstractNumId="24" w15:restartNumberingAfterBreak="0">
     <w:nsid w:val="6FC243BD"/>
     <w:multiLevelType w:val="hybridMultilevel"/>
     <w:tmpl w:val="CACA23DA"/>
@@ -8789,7 +9403,7 @@
       </w:rPr>
     </w:lvl>
   </w:abstractNum>
-  <w:abstractNum w:abstractNumId="23" w15:restartNumberingAfterBreak="0">
+  <w:abstractNum w:abstractNumId="25" w15:restartNumberingAfterBreak="0">
     <w:nsid w:val="6FD9257B"/>
     <w:multiLevelType w:val="hybridMultilevel"/>
     <w:tmpl w:val="6E5A03F4"/>
@@ -8878,7 +9492,7 @@
       </w:pPr>
     </w:lvl>
   </w:abstractNum>
-  <w:abstractNum w:abstractNumId="24" w15:restartNumberingAfterBreak="0">
+  <w:abstractNum w:abstractNumId="26" w15:restartNumberingAfterBreak="0">
     <w:nsid w:val="71715BEE"/>
     <w:multiLevelType w:val="hybridMultilevel"/>
     <w:tmpl w:val="6218D05C"/>
@@ -8967,7 +9581,7 @@
       </w:pPr>
     </w:lvl>
   </w:abstractNum>
-  <w:abstractNum w:abstractNumId="25" w15:restartNumberingAfterBreak="0">
+  <w:abstractNum w:abstractNumId="27" w15:restartNumberingAfterBreak="0">
     <w:nsid w:val="738A548A"/>
     <w:multiLevelType w:val="hybridMultilevel"/>
     <w:tmpl w:val="895051BC"/>
@@ -9056,7 +9670,7 @@
       </w:pPr>
     </w:lvl>
   </w:abstractNum>
-  <w:abstractNum w:abstractNumId="26" w15:restartNumberingAfterBreak="0">
+  <w:abstractNum w:abstractNumId="28" w15:restartNumberingAfterBreak="0">
     <w:nsid w:val="76F67DF1"/>
     <w:multiLevelType w:val="hybridMultilevel"/>
     <w:tmpl w:val="9B5242C0"/>
@@ -9168,7 +9782,7 @@
       </w:rPr>
     </w:lvl>
   </w:abstractNum>
-  <w:abstractNum w:abstractNumId="27" w15:restartNumberingAfterBreak="0">
+  <w:abstractNum w:abstractNumId="29" w15:restartNumberingAfterBreak="0">
     <w:nsid w:val="77F65C06"/>
     <w:multiLevelType w:val="hybridMultilevel"/>
     <w:tmpl w:val="2774EC30"/>
@@ -9287,49 +9901,49 @@
     <w:abstractNumId w:val="3"/>
   </w:num>
   <w:num w:numId="3">
-    <w:abstractNumId w:val="23"/>
+    <w:abstractNumId w:val="25"/>
   </w:num>
   <w:num w:numId="4">
-    <w:abstractNumId w:val="12"/>
+    <w:abstractNumId w:val="13"/>
   </w:num>
   <w:num w:numId="5">
     <w:abstractNumId w:val="10"/>
   </w:num>
   <w:num w:numId="6">
-    <w:abstractNumId w:val="16"/>
+    <w:abstractNumId w:val="17"/>
   </w:num>
   <w:num w:numId="7">
-    <w:abstractNumId w:val="19"/>
+    <w:abstractNumId w:val="21"/>
   </w:num>
   <w:num w:numId="8">
-    <w:abstractNumId w:val="20"/>
+    <w:abstractNumId w:val="22"/>
   </w:num>
   <w:num w:numId="9">
     <w:abstractNumId w:val="0"/>
   </w:num>
   <w:num w:numId="10">
-    <w:abstractNumId w:val="24"/>
+    <w:abstractNumId w:val="26"/>
   </w:num>
   <w:num w:numId="11">
-    <w:abstractNumId w:val="17"/>
+    <w:abstractNumId w:val="18"/>
   </w:num>
   <w:num w:numId="12">
-    <w:abstractNumId w:val="14"/>
+    <w:abstractNumId w:val="15"/>
   </w:num>
   <w:num w:numId="13">
     <w:abstractNumId w:val="2"/>
   </w:num>
   <w:num w:numId="14">
-    <w:abstractNumId w:val="15"/>
+    <w:abstractNumId w:val="16"/>
   </w:num>
   <w:num w:numId="15">
-    <w:abstractNumId w:val="25"/>
+    <w:abstractNumId w:val="27"/>
   </w:num>
   <w:num w:numId="16">
     <w:abstractNumId w:val="8"/>
   </w:num>
   <w:num w:numId="17">
-    <w:abstractNumId w:val="27"/>
+    <w:abstractNumId w:val="29"/>
   </w:num>
   <w:num w:numId="18">
     <w:abstractNumId w:val="5"/>
@@ -9338,31 +9952,37 @@
     <w:abstractNumId w:val="6"/>
   </w:num>
   <w:num w:numId="20">
-    <w:abstractNumId w:val="21"/>
+    <w:abstractNumId w:val="23"/>
   </w:num>
   <w:num w:numId="21">
     <w:abstractNumId w:val="9"/>
   </w:num>
   <w:num w:numId="22">
-    <w:abstractNumId w:val="22"/>
+    <w:abstractNumId w:val="24"/>
   </w:num>
   <w:num w:numId="23">
-    <w:abstractNumId w:val="18"/>
+    <w:abstractNumId w:val="20"/>
   </w:num>
   <w:num w:numId="24">
     <w:abstractNumId w:val="1"/>
   </w:num>
   <w:num w:numId="25">
-    <w:abstractNumId w:val="26"/>
+    <w:abstractNumId w:val="28"/>
   </w:num>
   <w:num w:numId="26">
     <w:abstractNumId w:val="7"/>
   </w:num>
   <w:num w:numId="27">
-    <w:abstractNumId w:val="13"/>
+    <w:abstractNumId w:val="14"/>
   </w:num>
   <w:num w:numId="28">
     <w:abstractNumId w:val="11"/>
+  </w:num>
+  <w:num w:numId="29">
+    <w:abstractNumId w:val="12"/>
+  </w:num>
+  <w:num w:numId="30">
+    <w:abstractNumId w:val="19"/>
   </w:num>
 </w:numbering>
 </file>
@@ -9768,7 +10388,6 @@
   <w:style w:type="character" w:default="1" w:styleId="DefaultParagraphFont">
     <w:name w:val="Default Paragraph Font"/>
     <w:uiPriority w:val="1"/>
-    <w:semiHidden/>
     <w:unhideWhenUsed/>
   </w:style>
   <w:style w:type="table" w:default="1" w:styleId="TableNormal">

</xml_diff>